<commit_message>
improve cse module infos
</commit_message>
<xml_diff>
--- a/MODULDETAILS CSE ÜBERSICHT - V1.docx
+++ b/MODULDETAILS CSE ÜBERSICHT - V1.docx
@@ -12,8 +12,16 @@
     </w:p>
     <w:p>
       <w:r>
+        <w:t>Kurzbeschreibung: Einführung in die Grundlagen der Analysis</w:t>
+      </w:r>
+    </w:p>
+    <w:p>
+      <w:r>
         <w:t>Inhalt</w:t>
       </w:r>
+      <w:r>
+        <w:t>:</w:t>
+      </w:r>
     </w:p>
     <w:p>
       <w:pPr>
@@ -112,163 +120,171 @@
       </w:r>
     </w:p>
     <w:p>
-      <w:r>
+      <w:pPr>
+        <w:pStyle w:val="berschrift1"/>
+      </w:pPr>
+      <w:r>
+        <w:t>ANALYSIS II</w:t>
+      </w:r>
+    </w:p>
+    <w:p>
+      <w:r>
+        <w:t xml:space="preserve">Kurzbeschreibung: Einführung in die mehrdimensionale Differential- und </w:t>
+      </w:r>
+      <w:proofErr w:type="spellStart"/>
+      <w:r>
+        <w:t>Integralrechung</w:t>
+      </w:r>
+      <w:proofErr w:type="spellEnd"/>
+      <w:r>
+        <w:t>.</w:t>
+      </w:r>
+    </w:p>
+    <w:p>
+      <w:r>
+        <w:t xml:space="preserve">Inhalt: </w:t>
+      </w:r>
+    </w:p>
+    <w:p>
+      <w:pPr>
+        <w:pStyle w:val="Listenabsatz"/>
+        <w:numPr>
+          <w:ilvl w:val="0"/>
+          <w:numId w:val="19"/>
+        </w:numPr>
+      </w:pPr>
+      <w:r>
+        <w:t xml:space="preserve">Differenzierbare Abbildungen </w:t>
+      </w:r>
+    </w:p>
+    <w:p>
+      <w:pPr>
+        <w:pStyle w:val="Listenabsatz"/>
+        <w:numPr>
+          <w:ilvl w:val="0"/>
+          <w:numId w:val="19"/>
+        </w:numPr>
+      </w:pPr>
+      <w:r>
+        <w:t xml:space="preserve">Maxima und Minima </w:t>
+      </w:r>
+    </w:p>
+    <w:p>
+      <w:pPr>
+        <w:pStyle w:val="Listenabsatz"/>
+        <w:numPr>
+          <w:ilvl w:val="0"/>
+          <w:numId w:val="19"/>
+        </w:numPr>
+      </w:pPr>
+      <w:r>
+        <w:t xml:space="preserve">der Satz über implizite Funktionen </w:t>
+      </w:r>
+    </w:p>
+    <w:p>
+      <w:pPr>
+        <w:pStyle w:val="Listenabsatz"/>
+        <w:numPr>
+          <w:ilvl w:val="0"/>
+          <w:numId w:val="19"/>
+        </w:numPr>
+      </w:pPr>
+      <w:r>
+        <w:t xml:space="preserve">mehrfache Integrale </w:t>
+      </w:r>
+    </w:p>
+    <w:p>
+      <w:pPr>
+        <w:pStyle w:val="Listenabsatz"/>
+        <w:numPr>
+          <w:ilvl w:val="0"/>
+          <w:numId w:val="19"/>
+        </w:numPr>
+      </w:pPr>
+      <w:r>
+        <w:t xml:space="preserve">Integration über </w:t>
+      </w:r>
+      <w:proofErr w:type="spellStart"/>
+      <w:r>
+        <w:t>Untermannigfaltigkeiten</w:t>
+      </w:r>
+      <w:proofErr w:type="spellEnd"/>
+      <w:r>
+        <w:t xml:space="preserve"> </w:t>
+      </w:r>
+    </w:p>
+    <w:p>
+      <w:pPr>
+        <w:pStyle w:val="Listenabsatz"/>
+        <w:numPr>
+          <w:ilvl w:val="0"/>
+          <w:numId w:val="19"/>
+        </w:numPr>
+      </w:pPr>
+      <w:r>
+        <w:t>die Sätze von Gauss und Stokes</w:t>
+      </w:r>
+    </w:p>
+    <w:p>
+      <w:pPr>
+        <w:pStyle w:val="berschrift1"/>
+        <w:rPr>
+          <w:lang w:val="en-US"/>
+        </w:rPr>
+      </w:pPr>
+      <w:r>
+        <w:rPr>
+          <w:lang w:val="en-US"/>
+        </w:rPr>
+        <w:t>ANALYSIS III</w:t>
+      </w:r>
+    </w:p>
+    <w:p>
+      <w:pPr>
+        <w:rPr>
+          <w:lang w:val="en-US"/>
+        </w:rPr>
+      </w:pPr>
+      <w:proofErr w:type="spellStart"/>
+      <w:r>
+        <w:rPr>
+          <w:lang w:val="en-US"/>
+        </w:rPr>
         <w:t>Kurzbeschreibung</w:t>
       </w:r>
-      <w:r>
-        <w:t>: Einführung in die Grundlagen der Analysis</w:t>
-      </w:r>
-    </w:p>
-    <w:p>
-      <w:pPr>
-        <w:pStyle w:val="berschrift1"/>
-      </w:pPr>
-      <w:r>
-        <w:t>ANALYSIS II</w:t>
-      </w:r>
-    </w:p>
-    <w:p>
-      <w:r>
-        <w:t xml:space="preserve">Kurzbeschreibung: Einführung in die mehrdimensionale Differential- und </w:t>
-      </w:r>
+      <w:proofErr w:type="spellEnd"/>
+      <w:r>
+        <w:rPr>
+          <w:lang w:val="en-US"/>
+        </w:rPr>
+        <w:t>: In this lecture we treat problems in applied analysis. The focus lies on the solution of quasilinear first order PDEs with the method of characteristics, and on the study of three fundamental types of partial differential equations of second order</w:t>
+      </w:r>
+      <w:r>
+        <w:rPr>
+          <w:lang w:val="en-US"/>
+        </w:rPr>
+        <w:t>.</w:t>
+      </w:r>
+    </w:p>
+    <w:p>
+      <w:pPr>
+        <w:rPr>
+          <w:lang w:val="en-US"/>
+        </w:rPr>
+      </w:pPr>
       <w:proofErr w:type="spellStart"/>
       <w:r>
-        <w:t>Integralrechung</w:t>
+        <w:rPr>
+          <w:lang w:val="en-US"/>
+        </w:rPr>
+        <w:t>Inhalt</w:t>
       </w:r>
       <w:proofErr w:type="spellEnd"/>
       <w:r>
-        <w:t>.</w:t>
-      </w:r>
-    </w:p>
-    <w:p>
-      <w:r>
-        <w:t xml:space="preserve">Inhalt: </w:t>
-      </w:r>
-    </w:p>
-    <w:p>
-      <w:pPr>
-        <w:pStyle w:val="Listenabsatz"/>
-        <w:numPr>
-          <w:ilvl w:val="0"/>
-          <w:numId w:val="19"/>
-        </w:numPr>
-      </w:pPr>
-      <w:r>
-        <w:t xml:space="preserve">Differenzierbare Abbildungen </w:t>
-      </w:r>
-    </w:p>
-    <w:p>
-      <w:pPr>
-        <w:pStyle w:val="Listenabsatz"/>
-        <w:numPr>
-          <w:ilvl w:val="0"/>
-          <w:numId w:val="19"/>
-        </w:numPr>
-      </w:pPr>
-      <w:r>
-        <w:t xml:space="preserve">Maxima und Minima </w:t>
-      </w:r>
-    </w:p>
-    <w:p>
-      <w:pPr>
-        <w:pStyle w:val="Listenabsatz"/>
-        <w:numPr>
-          <w:ilvl w:val="0"/>
-          <w:numId w:val="19"/>
-        </w:numPr>
-      </w:pPr>
-      <w:r>
-        <w:t xml:space="preserve">der Satz über implizite Funktionen </w:t>
-      </w:r>
-    </w:p>
-    <w:p>
-      <w:pPr>
-        <w:pStyle w:val="Listenabsatz"/>
-        <w:numPr>
-          <w:ilvl w:val="0"/>
-          <w:numId w:val="19"/>
-        </w:numPr>
-      </w:pPr>
-      <w:r>
-        <w:t xml:space="preserve">mehrfache Integrale </w:t>
-      </w:r>
-    </w:p>
-    <w:p>
-      <w:pPr>
-        <w:pStyle w:val="Listenabsatz"/>
-        <w:numPr>
-          <w:ilvl w:val="0"/>
-          <w:numId w:val="19"/>
-        </w:numPr>
-      </w:pPr>
-      <w:r>
-        <w:t xml:space="preserve">Integration über </w:t>
-      </w:r>
-      <w:proofErr w:type="spellStart"/>
-      <w:r>
-        <w:t>Untermannigfaltigkeiten</w:t>
-      </w:r>
-      <w:proofErr w:type="spellEnd"/>
-      <w:r>
-        <w:t xml:space="preserve"> </w:t>
-      </w:r>
-    </w:p>
-    <w:p>
-      <w:pPr>
-        <w:pStyle w:val="Listenabsatz"/>
-        <w:numPr>
-          <w:ilvl w:val="0"/>
-          <w:numId w:val="19"/>
-        </w:numPr>
-      </w:pPr>
-      <w:r>
-        <w:t>die Sätze von Gauss und Stokes</w:t>
-      </w:r>
-    </w:p>
-    <w:p>
-      <w:pPr>
-        <w:pStyle w:val="berschrift1"/>
-        <w:rPr>
-          <w:lang w:val="en-US"/>
-        </w:rPr>
-      </w:pPr>
-      <w:r>
-        <w:rPr>
-          <w:lang w:val="en-US"/>
-        </w:rPr>
-        <w:t>ANALYSIS III</w:t>
-      </w:r>
-    </w:p>
-    <w:p>
-      <w:pPr>
-        <w:rPr>
-          <w:lang w:val="en-US"/>
-        </w:rPr>
-      </w:pPr>
-      <w:proofErr w:type="spellStart"/>
-      <w:r>
-        <w:rPr>
-          <w:lang w:val="en-US"/>
-        </w:rPr>
-        <w:t>Kurzbeschreibung</w:t>
-      </w:r>
-      <w:proofErr w:type="spellEnd"/>
-      <w:r>
-        <w:rPr>
-          <w:lang w:val="en-US"/>
-        </w:rPr>
-        <w:t>: In this lecture we treat problems in applied analysis. The focus lies on the solution of quasilinear first order PDEs with the method of characteristics, and on the study of three fundamental types of partial differential equations of second order</w:t>
-      </w:r>
-      <w:r>
-        <w:rPr>
-          <w:lang w:val="en-US"/>
-        </w:rPr>
-        <w:t>.</w:t>
-      </w:r>
-    </w:p>
-    <w:p>
-      <w:r>
-        <w:t>Inhalt:</w:t>
+        <w:rPr>
+          <w:lang w:val="en-US"/>
+        </w:rPr>
+        <w:t>:</w:t>
       </w:r>
     </w:p>
     <w:p>
@@ -709,13 +725,6 @@
       </w:r>
     </w:p>
     <w:p>
-      <w:pPr>
-        <w:pStyle w:val="Listenabsatz"/>
-        <w:numPr>
-          <w:ilvl w:val="0"/>
-          <w:numId w:val="34"/>
-        </w:numPr>
-      </w:pPr>
       <w:r>
         <w:t>Mechanik</w:t>
       </w:r>
@@ -805,13 +814,6 @@
       </w:r>
     </w:p>
     <w:p>
-      <w:pPr>
-        <w:pStyle w:val="Listenabsatz"/>
-        <w:numPr>
-          <w:ilvl w:val="0"/>
-          <w:numId w:val="32"/>
-        </w:numPr>
-      </w:pPr>
       <w:r>
         <w:t xml:space="preserve">Schwingungen und Wellen </w:t>
       </w:r>
@@ -849,6 +851,7 @@
         </w:numPr>
       </w:pPr>
       <w:r>
+        <w:lastRenderedPageBreak/>
         <w:t>Akustik</w:t>
       </w:r>
     </w:p>
@@ -857,7 +860,6 @@
         <w:pStyle w:val="berschrift1"/>
       </w:pPr>
       <w:r>
-        <w:lastRenderedPageBreak/>
         <w:t>PHYSIK II</w:t>
       </w:r>
     </w:p>
@@ -872,6 +874,9 @@
     <w:p>
       <w:r>
         <w:t>Inhalt</w:t>
+      </w:r>
+      <w:r>
+        <w:t>:</w:t>
       </w:r>
     </w:p>
     <w:p>
@@ -1210,7 +1215,10 @@
     </w:p>
     <w:p>
       <w:r>
-        <w:t xml:space="preserve">Inhalt </w:t>
+        <w:t>Inhalt</w:t>
+      </w:r>
+      <w:r>
+        <w:t>:</w:t>
       </w:r>
     </w:p>
     <w:p>
@@ -1250,11 +1258,9 @@
           <w:numId w:val="39"/>
         </w:numPr>
       </w:pPr>
-      <w:proofErr w:type="spellStart"/>
       <w:r>
         <w:t>Rekursionsbäume</w:t>
       </w:r>
-      <w:proofErr w:type="spellEnd"/>
     </w:p>
     <w:p>
       <w:r>
@@ -2150,6 +2156,22 @@
     </w:p>
     <w:p>
       <w:r>
+        <w:t xml:space="preserve">Kurzbeschreibung: </w:t>
+      </w:r>
+      <w:r>
+        <w:t xml:space="preserve">Ziel ist die Einführung in die wichtigsten Grundbegriffe der diskreten Mathematik, das Verständnis der Rolle von Abstraktion und Beweisen sowie die Auseinandersetzung mit Anwendungen, etwa aus der Kryptographie, Codierungstheorie und </w:t>
+      </w:r>
+      <w:proofErr w:type="spellStart"/>
+      <w:r>
+        <w:t>Algorithmentheorie</w:t>
+      </w:r>
+      <w:proofErr w:type="spellEnd"/>
+      <w:r>
+        <w:t>.</w:t>
+      </w:r>
+    </w:p>
+    <w:p>
+      <w:r>
         <w:t xml:space="preserve">Inhalt: </w:t>
       </w:r>
     </w:p>
@@ -2384,22 +2406,6 @@
       </w:pPr>
       <w:r>
         <w:t>Beweiskalküle</w:t>
-      </w:r>
-    </w:p>
-    <w:p>
-      <w:r>
-        <w:t xml:space="preserve">Kurzbeschreibung: </w:t>
-      </w:r>
-      <w:r>
-        <w:t xml:space="preserve">Ziel ist die Einführung in die wichtigsten Grundbegriffe der diskreten Mathematik, das Verständnis der Rolle von Abstraktion und Beweisen sowie die Auseinandersetzung mit Anwendungen, etwa aus der Kryptographie, Codierungstheorie und </w:t>
-      </w:r>
-      <w:proofErr w:type="spellStart"/>
-      <w:r>
-        <w:t>Algorithmentheorie</w:t>
-      </w:r>
-      <w:proofErr w:type="spellEnd"/>
-      <w:r>
-        <w:t>.</w:t>
       </w:r>
     </w:p>
     <w:p>
@@ -3287,10 +3293,7 @@
         <w:t>Kurzbeschreibung:</w:t>
       </w:r>
       <w:r>
-        <w:t xml:space="preserve"> </w:t>
-      </w:r>
-      <w:r>
-        <w:t>Der Kurs vermittelt zentrale Prinzipien und Anwendungen der statistischen Mechanik, einschließlich Gleichgewichts-Molekulardynamik, Monte-Carlo-Verfahren, stochastischer Dynamik und Methoden zur Berechnung freier Energien. In den begleitenden Übungen werden Computersimulationsprogramme eingesetzt, um Ensembles zu erzeugen und statistische Mittelwerte zu bestimmen.</w:t>
+        <w:t xml:space="preserve"> Der Kurs vermittelt zentrale Prinzipien und Anwendungen der statistischen Mechanik, einschließlich Gleichgewichts-Molekulardynamik, Monte-Carlo-Verfahren, stochastischer Dynamik und Methoden zur Berechnung freier Energien. In den begleitenden Übungen werden Computersimulationsprogramme eingesetzt, um Ensembles zu erzeugen und statistische Mittelwerte zu bestimmen.</w:t>
       </w:r>
     </w:p>
     <w:p>
@@ -4385,8 +4388,14 @@
     <w:p>
       <w:pPr>
         <w:pStyle w:val="berschrift1"/>
-      </w:pPr>
-      <w:r>
+        <w:rPr>
+          <w:lang w:val="en-US"/>
+        </w:rPr>
+      </w:pPr>
+      <w:r>
+        <w:rPr>
+          <w:lang w:val="en-US"/>
+        </w:rPr>
         <w:t>SOFTWARE ENGINEERING</w:t>
       </w:r>
     </w:p>
@@ -5025,11 +5034,6 @@
     </w:p>
     <w:p>
       <w:r>
-        <w:t>Lernziel: Erlangung von Methodenkompetenzen für wissenschaftliches Arbeiten im Studium und in der beruflichen Praxis</w:t>
-      </w:r>
-    </w:p>
-    <w:p>
-      <w:r>
         <w:t>Inhalt: Wissenschaftliche Methoden, Recherche, wissenschaftliches Schreiben</w:t>
       </w:r>
     </w:p>
@@ -5049,11 +5053,6 @@
     </w:p>
     <w:p>
       <w:r>
-        <w:t>Lernziel: Fähigkeit zum selbständigen Bearbeiten einer Aufgabenstellung aus der Praxis</w:t>
-      </w:r>
-    </w:p>
-    <w:p>
-      <w:r>
         <w:t>Inhalt: Projektarbeit in Teams an realen Problemstellungen</w:t>
       </w:r>
     </w:p>
@@ -5068,11 +5067,6 @@
     <w:p>
       <w:r>
         <w:t>Kurzbeschreibung: Selbständige Bearbeitung eines wissenschaftlichen Themas</w:t>
-      </w:r>
-    </w:p>
-    <w:p>
-      <w:r>
-        <w:t>Lernziel: Erlernen und Anwenden wissenschaftlicher Methoden, selbstständiges Bearbeiten einer wissenschaftlichen Fragestellung</w:t>
       </w:r>
     </w:p>
     <w:p>
@@ -15489,6 +15483,7 @@
   <w:style w:type="character" w:default="1" w:styleId="Absatz-Standardschriftart">
     <w:name w:val="Default Paragraph Font"/>
     <w:uiPriority w:val="1"/>
+    <w:semiHidden/>
     <w:unhideWhenUsed/>
   </w:style>
   <w:style w:type="table" w:default="1" w:styleId="NormaleTabelle">

</xml_diff>